<commit_message>
Implementation detial appendix largly done
</commit_message>
<xml_diff>
--- a/Reports/Cole report progress/Appendix E-Implementation.docx
+++ b/Reports/Cole report progress/Appendix E-Implementation.docx
@@ -43,8 +43,194 @@
         <w:pStyle w:val="Text"/>
       </w:pPr>
       <w:r>
+        <w:t>An investigation was undertaken to determine how voice recognition could be used, coupled with various feedback</w:t>
+      </w:r>
+      <w:r>
+        <w:t xml:space="preserve"> techniques</w:t>
+      </w:r>
+      <w:r>
+        <w:t>, to improve the usability of computers</w:t>
+      </w:r>
+      <w:r>
+        <w:t xml:space="preserve"> for the elderly</w:t>
+      </w:r>
+      <w:r>
+        <w:t xml:space="preserve">. </w:t>
+      </w:r>
+      <w:r>
+        <w:t>This investigation was conducted by creating various voice e</w:t>
+      </w:r>
+      <w:r>
+        <w:t>nabled websites that allowed</w:t>
+      </w:r>
+      <w:r>
+        <w:t xml:space="preserve"> elderly test</w:t>
+      </w:r>
+      <w:r>
+        <w:t>-</w:t>
+      </w:r>
+      <w:r>
+        <w:t xml:space="preserve">subjects to test two techniques of voice referencing and various forms of feedback. </w:t>
+      </w:r>
+    </w:p>
+    <w:p>
+      <w:pPr>
+        <w:pStyle w:val="Text"/>
+      </w:pPr>
+      <w:r>
+        <w:t>The</w:t>
+      </w:r>
+      <w:r>
+        <w:t xml:space="preserve"> tested</w:t>
+      </w:r>
+      <w:r>
+        <w:t xml:space="preserve"> voice referencing techniques included Numerical Voice Referencing and Spoken Link Name Referencing. </w:t>
+      </w:r>
+      <w:r>
+        <w:t xml:space="preserve">Numerical Voice Referencing means that every link on a webpage gets numbered. Each link’s number can then be used to reference a link by speaking the link number. Spoken Link Name Referencing, on the other hand, will highlight certain keywords from within links and allow users to navigate to links by having them speak the selected keywords. </w:t>
+      </w:r>
+    </w:p>
+    <w:p>
+      <w:pPr>
+        <w:pStyle w:val="Text"/>
+      </w:pPr>
+      <w:r>
+        <w:t>With regard to feedback, three forms of feedback were tested to inform users of what the recognition engine interpreted their commands to be. One method used pop-ups. Another method used link highlighting and a final method used voice feed</w:t>
+      </w:r>
+      <w:r>
+        <w:t xml:space="preserve">back. </w:t>
+      </w:r>
+    </w:p>
+    <w:p>
+      <w:pPr>
+        <w:pStyle w:val="Text"/>
+      </w:pPr>
+      <w:r>
+        <w:t>This paper deals with how thi</w:t>
+      </w:r>
+      <w:r>
+        <w:t>s functionality was achieved in</w:t>
+      </w:r>
+      <w:r>
         <w:t xml:space="preserve"> </w:t>
       </w:r>
+      <w:r>
+        <w:t xml:space="preserve">WebPages </w:t>
+      </w:r>
+      <w:r>
+        <w:t xml:space="preserve">to allow these tests to be carried out. All code was implemented in </w:t>
+      </w:r>
+      <w:r>
+        <w:rPr>
+          <w:i/>
+        </w:rPr>
+        <w:t>JavaScript</w:t>
+      </w:r>
+      <w:r>
+        <w:t xml:space="preserve"> with</w:t>
+      </w:r>
+      <w:r>
+        <w:t xml:space="preserve"> simple </w:t>
+      </w:r>
+      <w:r>
+        <w:rPr>
+          <w:i/>
+        </w:rPr>
+        <w:t xml:space="preserve">HTML </w:t>
+      </w:r>
+      <w:r>
+        <w:t xml:space="preserve">pages. </w:t>
+      </w:r>
+      <w:r>
+        <w:t xml:space="preserve">An online speech API was used to achieve the voice recognition functionality required </w:t>
+      </w:r>
+      <w:sdt>
+        <w:sdtPr>
+          <w:id w:val="32818695"/>
+          <w:citation/>
+        </w:sdtPr>
+        <w:sdtContent>
+          <w:r>
+            <w:fldChar w:fldCharType="begin"/>
+          </w:r>
+          <w:r>
+            <w:rPr>
+              <w:lang w:val="en-ZA"/>
+            </w:rPr>
+            <w:instrText xml:space="preserve"> CITATION Spe10 \l 7177 </w:instrText>
+          </w:r>
+          <w:r>
+            <w:fldChar w:fldCharType="separate"/>
+          </w:r>
+          <w:r>
+            <w:rPr>
+              <w:noProof/>
+              <w:lang w:val="en-ZA"/>
+            </w:rPr>
+            <w:t>[1]</w:t>
+          </w:r>
+          <w:r>
+            <w:fldChar w:fldCharType="end"/>
+          </w:r>
+        </w:sdtContent>
+      </w:sdt>
+      <w:r>
+        <w:t xml:space="preserve">. </w:t>
+      </w:r>
+      <w:r>
+        <w:t xml:space="preserve">Three websites were created to conduct tests </w:t>
+      </w:r>
+      <w:r>
+        <w:t xml:space="preserve">in </w:t>
+      </w:r>
+      <w:r>
+        <w:t xml:space="preserve">the main mentioned areas. Each of these websites progressively tested different </w:t>
+      </w:r>
+      <w:r>
+        <w:t>areas</w:t>
+      </w:r>
+      <w:r>
+        <w:t xml:space="preserve">. The </w:t>
+      </w:r>
+      <w:r>
+        <w:t>3</w:t>
+      </w:r>
+      <w:r>
+        <w:rPr>
+          <w:vertAlign w:val="superscript"/>
+        </w:rPr>
+        <w:t>rd</w:t>
+      </w:r>
+      <w:r>
+        <w:t xml:space="preserve"> website of the 3</w:t>
+      </w:r>
+      <w:r>
+        <w:t xml:space="preserve"> was a combination of various results attained from testing earlier</w:t>
+      </w:r>
+      <w:r>
+        <w:t xml:space="preserve"> 2</w:t>
+      </w:r>
+      <w:r>
+        <w:t xml:space="preserve"> websites. The implementation below thus expounds upon this 3</w:t>
+      </w:r>
+      <w:r>
+        <w:rPr>
+          <w:vertAlign w:val="superscript"/>
+        </w:rPr>
+        <w:t>rd</w:t>
+      </w:r>
+      <w:r>
+        <w:t xml:space="preserve"> website (termed the 3</w:t>
+      </w:r>
+      <w:r>
+        <w:rPr>
+          <w:vertAlign w:val="superscript"/>
+        </w:rPr>
+        <w:t>rd</w:t>
+      </w:r>
+      <w:r>
+        <w:t xml:space="preserve"> Iteration of testing) as it has common aspects from both of the preceding Iterations. </w:t>
+      </w:r>
     </w:p>
     <w:p>
       <w:pPr>
@@ -67,13 +253,67 @@
         <w:pStyle w:val="Text"/>
       </w:pPr>
       <w:r>
-        <w:t xml:space="preserve">An implementation overview of all the JavaScript used to achieve voice enabled </w:t>
+        <w:t xml:space="preserve">An implementation overview of all the </w:t>
+      </w:r>
+      <w:r>
+        <w:rPr>
+          <w:i/>
+        </w:rPr>
+        <w:t>JavaScript</w:t>
+      </w:r>
+      <w:r>
+        <w:t xml:space="preserve"> used to achieve voice enabled </w:t>
       </w:r>
       <w:r>
         <w:t>WebPages</w:t>
       </w:r>
       <w:r>
         <w:t xml:space="preserve">, automatic link highlighting, voice feedback for either Numerical Voice Referencing or Spoken Link Name referencing is highlighted below in Figure 1.  </w:t>
+      </w:r>
+      <w:r>
+        <w:t xml:space="preserve">Please note that these flow diagrams were created using </w:t>
+      </w:r>
+      <w:r>
+        <w:rPr>
+          <w:i/>
+        </w:rPr>
+        <w:t>Dia</w:t>
+      </w:r>
+      <w:r>
+        <w:t xml:space="preserve"> </w:t>
+      </w:r>
+      <w:sdt>
+        <w:sdtPr>
+          <w:id w:val="32818697"/>
+          <w:citation/>
+        </w:sdtPr>
+        <w:sdtContent>
+          <w:r>
+            <w:fldChar w:fldCharType="begin"/>
+          </w:r>
+          <w:r>
+            <w:rPr>
+              <w:lang w:val="en-ZA"/>
+            </w:rPr>
+            <w:instrText xml:space="preserve"> CITATION Ste11 \l 7177 </w:instrText>
+          </w:r>
+          <w:r>
+            <w:fldChar w:fldCharType="separate"/>
+          </w:r>
+          <w:r>
+            <w:rPr>
+              <w:noProof/>
+              <w:lang w:val="en-ZA"/>
+            </w:rPr>
+            <w:t>[2]</w:t>
+          </w:r>
+          <w:r>
+            <w:fldChar w:fldCharType="end"/>
+          </w:r>
+        </w:sdtContent>
+      </w:sdt>
+      <w:r>
+        <w:t xml:space="preserve">. </w:t>
       </w:r>
     </w:p>
     <w:p>
@@ -85,6 +325,7 @@
           <w:noProof/>
           <w:lang w:val="en-ZA" w:eastAsia="en-ZA"/>
         </w:rPr>
+        <w:lastRenderedPageBreak/>
         <w:drawing>
           <wp:inline distT="0" distB="0" distL="0" distR="0">
             <wp:extent cx="5993332" cy="3231021"/>
@@ -351,11 +592,7 @@
         <w:t>web page.  D</w:t>
       </w:r>
       <w:r>
-        <w:t xml:space="preserve">epending on </w:t>
-      </w:r>
-      <w:r>
-        <w:lastRenderedPageBreak/>
-        <w:t xml:space="preserve">what the flow </w:t>
+        <w:t xml:space="preserve">epending on what the flow </w:t>
       </w:r>
       <w:r>
         <w:t>of the program has been set to (Numerical Voice Referencing or Spoken Link Name referencing</w:t>
@@ -406,6 +643,11 @@
       <w:r>
         <w:t xml:space="preserve">. However, the scope was limited to highlighting at this stage so that a basic comparison between numerical referencing and spoken link name referencing could be conducted. </w:t>
       </w:r>
+    </w:p>
+    <w:p>
+      <w:pPr>
+        <w:jc w:val="both"/>
+      </w:pPr>
     </w:p>
     <w:p>
       <w:pPr>
@@ -418,6 +660,7 @@
         <w:jc w:val="both"/>
       </w:pPr>
       <w:r>
+        <w:lastRenderedPageBreak/>
         <w:t xml:space="preserve">Flow Control </w:t>
       </w:r>
     </w:p>
@@ -529,16 +772,25 @@
         <w:t xml:space="preserve"> it will result in some form of navigation, a confir</w:t>
       </w:r>
       <w:r>
-        <w:t>mation is required of the user.Confirmation means that the user must either say, “yes” to confirm a returned result or, “no” do disapprove of a returned result. So, for instance, if a user</w:t>
+        <w:t xml:space="preserve">mation is required of the </w:t>
+      </w:r>
+      <w:r>
+        <w:t>user. Confirmation</w:t>
+      </w:r>
+      <w:r>
+        <w:t xml:space="preserve"> means that the user must either say, “yes” to confirm a returned result or, “no” do disapprove of a returned result. So, for instance, if a user</w:t>
       </w:r>
       <w:r>
         <w:t xml:space="preserve"> commands “Home”,</w:t>
       </w:r>
       <w:r>
-        <w:t xml:space="preserve"> “Backwards”,””Forwards” or speaks any link selection, the user will have to first confirm the APIs interpretation before the command is carried out on the webpage</w:t>
-      </w:r>
-      <w:r>
-        <w:t>.Although users preferred not to have</w:t>
+        <w:t xml:space="preserve"> “Backwards”,””Forwards” or speaks any link selection, the user will have to first confirm the APIs interpretation before the command is carried out on the </w:t>
+      </w:r>
+      <w:r>
+        <w:t>webpage. Although</w:t>
+      </w:r>
+      <w:r>
+        <w:t xml:space="preserve"> users preferred not to have</w:t>
       </w:r>
       <w:r>
         <w:t xml:space="preserve"> to perform a confirmation step, See </w:t>
@@ -731,8 +983,8 @@
       <w:r>
         <w:rPr>
           <w:noProof/>
-        </w:rPr>
-        <w:lastRenderedPageBreak/>
+          <w:lang w:val="en-ZA" w:eastAsia="en-ZA"/>
+        </w:rPr>
         <w:drawing>
           <wp:inline distT="0" distB="0" distL="0" distR="0">
             <wp:extent cx="5357283" cy="1375195"/>
@@ -891,7 +1143,9 @@
       <w:r>
         <w:rPr>
           <w:noProof/>
-        </w:rPr>
+          <w:lang w:val="en-ZA" w:eastAsia="en-ZA"/>
+        </w:rPr>
+        <w:lastRenderedPageBreak/>
         <w:drawing>
           <wp:inline distT="0" distB="0" distL="0" distR="0">
             <wp:extent cx="5731510" cy="1494954"/>
@@ -956,6 +1210,7 @@
       <w:r>
         <w:rPr>
           <w:noProof/>
+          <w:lang w:val="en-ZA" w:eastAsia="en-ZA"/>
         </w:rPr>
         <w:drawing>
           <wp:inline distT="0" distB="0" distL="0" distR="0">
@@ -1180,11 +1435,7 @@
         <w:t>confirmation mode,</w:t>
       </w:r>
       <w:r>
-        <w:t xml:space="preserve"> also </w:t>
-      </w:r>
-      <w:r>
-        <w:lastRenderedPageBreak/>
-        <w:t xml:space="preserve">revolved around this sort of concatenated string so that all the processing for all modes was similar in logic. </w:t>
+        <w:t xml:space="preserve"> also revolved around this sort of concatenated string so that all the processing for all modes was similar in logic. </w:t>
       </w:r>
       <w:r>
         <w:t>This trade-off makes following the program flow easier, although many functions exist which are not essentially needed.</w:t>
@@ -1314,6 +1565,7 @@
       <w:r>
         <w:rPr>
           <w:noProof/>
+          <w:lang w:val="en-ZA" w:eastAsia="en-ZA"/>
         </w:rPr>
         <w:drawing>
           <wp:inline distT="0" distB="0" distL="0" distR="0">
@@ -1550,8 +1802,66 @@
         <w:pStyle w:val="Heading1"/>
       </w:pPr>
       <w:r>
-        <w:lastRenderedPageBreak/>
         <w:t>Conclusion</w:t>
+      </w:r>
+    </w:p>
+    <w:p>
+      <w:pPr>
+        <w:jc w:val="both"/>
+      </w:pPr>
+      <w:r>
+        <w:t>The preceding paper has given a detailed account of some of the main functions used</w:t>
+      </w:r>
+      <w:r>
+        <w:t xml:space="preserve"> to</w:t>
+      </w:r>
+      <w:r>
+        <w:t xml:space="preserve"> allow various voice referencing and feedback te</w:t>
+      </w:r>
+      <w:r>
+        <w:t xml:space="preserve">chniques to be tested on simple </w:t>
+      </w:r>
+      <w:r>
+        <w:t xml:space="preserve">WebPages. </w:t>
+      </w:r>
+      <w:r>
+        <w:t xml:space="preserve">An online API was used to achieve the main voice recognition functionality. A flash component was used to steam audio to, and from, the processing API server. Results returned from the server undergo a series of checks to determine what actions need to take place. These actions depend principally on whether the various flow control variables, namely, </w:t>
+      </w:r>
+      <w:r>
+        <w:rPr>
+          <w:i/>
+        </w:rPr>
+        <w:t>numericalReferenced</w:t>
+      </w:r>
+      <w:r>
+        <w:t xml:space="preserve"> and </w:t>
+      </w:r>
+      <w:r>
+        <w:rPr>
+          <w:i/>
+        </w:rPr>
+        <w:t xml:space="preserve">confrimationMode. </w:t>
+      </w:r>
+      <w:r>
+        <w:t xml:space="preserve">During the processing </w:t>
+      </w:r>
+      <w:r>
+        <w:t xml:space="preserve">various feedbacks can potentially be given back to the user, including pop-ups, Link Highlighting or voice feedback. </w:t>
+      </w:r>
+      <w:r>
+        <w:t xml:space="preserve">Since these implementation details are primarily concerned with the third iteration of the project implementation, only Link Highlighting and </w:t>
+      </w:r>
+      <w:r>
+        <w:t>voice feedback</w:t>
+      </w:r>
+      <w:r>
+        <w:t xml:space="preserve"> are used (</w:t>
+      </w:r>
+      <w:r>
+        <w:t>implicitly</w:t>
+      </w:r>
+      <w:r>
+        <w:t xml:space="preserve"> evident in diagrams). </w:t>
       </w:r>
     </w:p>
     <w:p>
@@ -1561,19 +1871,17 @@
     </w:p>
     <w:sdt>
       <w:sdtPr>
+        <w:rPr>
+          <w:b w:val="0"/>
+          <w:caps w:val="0"/>
+          <w:kern w:val="0"/>
+        </w:rPr>
         <w:id w:val="21729928"/>
         <w:docPartObj>
           <w:docPartGallery w:val="Bibliographies"/>
           <w:docPartUnique/>
         </w:docPartObj>
       </w:sdtPr>
-      <w:sdtEndPr>
-        <w:rPr>
-          <w:b w:val="0"/>
-          <w:caps w:val="0"/>
-          <w:kern w:val="0"/>
-        </w:rPr>
-      </w:sdtEndPr>
       <w:sdtContent>
         <w:p>
           <w:pPr>
@@ -1638,6 +1946,34 @@
                   <w:noProof/>
                 </w:rPr>
                 <w:t>[Online] 2010. [Cited: 26 October 2011.] http://www.speechapi.com/.</w:t>
+              </w:r>
+            </w:p>
+            <w:p>
+              <w:pPr>
+                <w:pStyle w:val="Bibliography"/>
+                <w:rPr>
+                  <w:noProof/>
+                </w:rPr>
+              </w:pPr>
+              <w:r>
+                <w:rPr>
+                  <w:noProof/>
+                </w:rPr>
+                <w:t xml:space="preserve">2. </w:t>
+              </w:r>
+              <w:r>
+                <w:rPr>
+                  <w:b/>
+                  <w:bCs/>
+                  <w:noProof/>
+                </w:rPr>
+                <w:t>Mack, Steffen.</w:t>
+              </w:r>
+              <w:r>
+                <w:rPr>
+                  <w:noProof/>
+                </w:rPr>
+                <w:t xml:space="preserve"> Dia Diagram Editor. [Online] 2011. [Cited: 26 October 2011.] http://dia-installer.de/.</w:t>
               </w:r>
             </w:p>
             <w:p>
@@ -3135,11 +3471,34 @@
     <b:URL>http://www.speechapi.com/</b:URL>
     <b:RefOrder>1</b:RefOrder>
   </b:Source>
+  <b:Source>
+    <b:Tag>Ste11</b:Tag>
+    <b:SourceType>InternetSite</b:SourceType>
+    <b:Guid>{84F1B7F7-1DF8-4094-AA7C-9796894CA203}</b:Guid>
+    <b:LCID>0</b:LCID>
+    <b:Author>
+      <b:Author>
+        <b:NameList>
+          <b:Person>
+            <b:Last>Mack</b:Last>
+            <b:First>Steffen</b:First>
+          </b:Person>
+        </b:NameList>
+      </b:Author>
+    </b:Author>
+    <b:Title>Dia Diagram Editor</b:Title>
+    <b:Year>2011</b:Year>
+    <b:YearAccessed>2011</b:YearAccessed>
+    <b:MonthAccessed>October </b:MonthAccessed>
+    <b:DayAccessed>26</b:DayAccessed>
+    <b:URL>http://dia-installer.de/</b:URL>
+    <b:RefOrder>2</b:RefOrder>
+  </b:Source>
 </b:Sources>
 </file>
 
 <file path=customXml/itemProps1.xml><?xml version="1.0" encoding="utf-8"?>
-<ds:datastoreItem xmlns:ds="http://schemas.openxmlformats.org/officeDocument/2006/customXml" ds:itemID="{C6D567A3-8A80-458F-B5E0-8C531C7EE8AD}">
+<ds:datastoreItem xmlns:ds="http://schemas.openxmlformats.org/officeDocument/2006/customXml" ds:itemID="{8FB3B3B5-D58C-4AE4-AFB5-A6EB3B2C207B}">
   <ds:schemaRefs>
     <ds:schemaRef ds:uri="http://schemas.openxmlformats.org/officeDocument/2006/bibliography"/>
   </ds:schemaRefs>

</xml_diff>